<commit_message>
i hope you learned a lot about dfs bfs today
</commit_message>
<xml_diff>
--- a/src/docs/Binet Tech Interview MCW.docx
+++ b/src/docs/Binet Tech Interview MCW.docx
@@ -1115,392 +1115,839 @@
       <w:r>
         <w:t>1)</w:t>
       </w:r>
+    </w:p>
+    <w:p>
+      <w:pPr>
+        <w:pStyle w:val="Heading3"/>
+      </w:pPr>
+      <w:r>
+        <w:t>Python does table doubling</w:t>
+      </w:r>
+    </w:p>
+    <w:p>
+      <w:pPr>
+        <w:pStyle w:val="Heading3"/>
+      </w:pPr>
+      <w:proofErr w:type="spellStart"/>
+      <w:r>
+        <w:t>l.append</w:t>
+      </w:r>
+      <w:proofErr w:type="spellEnd"/>
+      <w:r>
+        <w:t>(x)</w:t>
+      </w:r>
+    </w:p>
+    <w:p>
+      <w:pPr>
+        <w:pStyle w:val="Heading2"/>
+      </w:pPr>
+      <w:r>
+        <w:t>Concatenating two lists = O(n)</w:t>
+      </w:r>
+    </w:p>
+    <w:p>
+      <w:pPr>
+        <w:pStyle w:val="Heading3"/>
+      </w:pPr>
+      <w:proofErr w:type="spellStart"/>
+      <w:r>
+        <w:t>N+m</w:t>
+      </w:r>
+      <w:proofErr w:type="spellEnd"/>
+    </w:p>
+    <w:p>
+      <w:pPr>
+        <w:pStyle w:val="Heading2"/>
+      </w:pPr>
+      <w:r>
+        <w:t>For x in L = O(n)</w:t>
+      </w:r>
+    </w:p>
+    <w:p>
+      <w:pPr>
+        <w:pStyle w:val="Heading3"/>
+      </w:pPr>
+      <w:r>
+        <w:t>Could scour the entire list</w:t>
+      </w:r>
+    </w:p>
+    <w:p>
+      <w:pPr>
+        <w:pStyle w:val="Heading2"/>
+      </w:pPr>
+      <w:r>
+        <w:t xml:space="preserve">Length of list </w:t>
+      </w:r>
+      <w:proofErr w:type="gramStart"/>
+      <w:r>
+        <w:t>O(</w:t>
+      </w:r>
+      <w:proofErr w:type="gramEnd"/>
+      <w:r>
+        <w:t>1)</w:t>
+      </w:r>
+    </w:p>
+    <w:p>
+      <w:pPr>
+        <w:pStyle w:val="Heading3"/>
+      </w:pPr>
+      <w:r>
+        <w:t>Length of list is stored at the beginning</w:t>
+      </w:r>
+    </w:p>
+    <w:p>
+      <w:pPr>
+        <w:pStyle w:val="Heading2"/>
+      </w:pPr>
+      <w:r>
+        <w:t xml:space="preserve">Sorting a list = </w:t>
+      </w:r>
+      <w:proofErr w:type="gramStart"/>
+      <w:r>
+        <w:t>O(</w:t>
+      </w:r>
+      <w:proofErr w:type="gramEnd"/>
+      <w:r>
+        <w:t>n log n)</w:t>
+      </w:r>
+    </w:p>
+    <w:p>
+      <w:pPr>
+        <w:pStyle w:val="Heading3"/>
+      </w:pPr>
+      <w:r>
+        <w:t>Python uses a comparison sort</w:t>
+      </w:r>
+    </w:p>
+    <w:p>
+      <w:pPr>
+        <w:pStyle w:val="Heading2"/>
+      </w:pPr>
+      <w:r>
+        <w:t>Dictionaries/</w:t>
+      </w:r>
+      <w:proofErr w:type="spellStart"/>
+      <w:r>
+        <w:t>Hashmaps</w:t>
+      </w:r>
+      <w:proofErr w:type="spellEnd"/>
+      <w:r>
+        <w:t xml:space="preserve">, most operations EXCEPT UPDATE are </w:t>
+      </w:r>
+      <w:proofErr w:type="gramStart"/>
+      <w:r>
+        <w:t>O(</w:t>
+      </w:r>
+      <w:proofErr w:type="gramEnd"/>
+      <w:r>
+        <w:t>1)</w:t>
+      </w:r>
+    </w:p>
+    <w:p>
+      <w:pPr>
+        <w:pStyle w:val="Heading2"/>
+      </w:pPr>
+      <w:r>
+        <w:t xml:space="preserve">Long int </w:t>
+      </w:r>
+    </w:p>
+    <w:p>
+      <w:pPr>
+        <w:pStyle w:val="Heading3"/>
+      </w:pPr>
+      <w:proofErr w:type="spellStart"/>
+      <w:r>
+        <w:t>X+y</w:t>
+      </w:r>
+      <w:proofErr w:type="spellEnd"/>
+      <w:r>
+        <w:t xml:space="preserve"> = O(</w:t>
+      </w:r>
+      <w:proofErr w:type="spellStart"/>
+      <w:r>
+        <w:t>x+y</w:t>
+      </w:r>
+      <w:proofErr w:type="spellEnd"/>
+      <w:r>
+        <w:t>)</w:t>
+      </w:r>
+    </w:p>
+    <w:p>
+      <w:pPr>
+        <w:pStyle w:val="Heading3"/>
+      </w:pPr>
+      <w:r>
+        <w:t>X*y = O(</w:t>
+      </w:r>
+      <w:proofErr w:type="spellStart"/>
+      <w:r>
+        <w:t>x+</w:t>
+      </w:r>
+      <w:proofErr w:type="gramStart"/>
+      <w:r>
+        <w:t>y</w:t>
+      </w:r>
+      <w:proofErr w:type="spellEnd"/>
+      <w:r>
+        <w:t>)*</w:t>
+      </w:r>
+      <w:proofErr w:type="gramEnd"/>
+      <w:r>
+        <w:t>*log3 or 1.6, which is better than O(</w:t>
+      </w:r>
+      <w:proofErr w:type="spellStart"/>
+      <w:r>
+        <w:t>x+y</w:t>
+      </w:r>
+      <w:proofErr w:type="spellEnd"/>
+      <w:r>
+        <w:t>)**2</w:t>
+      </w:r>
+    </w:p>
+    <w:p>
+      <w:pPr>
+        <w:pStyle w:val="Heading2"/>
+      </w:pPr>
+      <w:proofErr w:type="spellStart"/>
+      <w:r>
+        <w:t>Heapq</w:t>
+      </w:r>
+      <w:proofErr w:type="spellEnd"/>
+    </w:p>
+    <w:p>
+      <w:pPr>
+        <w:pStyle w:val="Heading1"/>
+      </w:pPr>
+      <w:r>
+        <w:lastRenderedPageBreak/>
+        <w:t>Problem: Document Distance</w:t>
+      </w:r>
+    </w:p>
+    <w:p>
+      <w:pPr>
+        <w:pStyle w:val="Heading2"/>
+      </w:pPr>
+      <w:r>
+        <w:t>Given 2 docs, d1, d2, where a doc is a sequence of words</w:t>
+      </w:r>
+    </w:p>
+    <w:p>
+      <w:pPr>
+        <w:pStyle w:val="Heading3"/>
+      </w:pPr>
+      <w:r>
+        <w:t>And a word is a string</w:t>
+      </w:r>
+    </w:p>
+    <w:p>
+      <w:pPr>
+        <w:pStyle w:val="Heading2"/>
+      </w:pPr>
+      <w:r>
+        <w:t xml:space="preserve">What is the diff between 2 </w:t>
+      </w:r>
+      <w:proofErr w:type="gramStart"/>
+      <w:r>
+        <w:t>docs</w:t>
+      </w:r>
+      <w:proofErr w:type="gramEnd"/>
+    </w:p>
+    <w:p>
+      <w:pPr>
+        <w:pStyle w:val="Heading3"/>
+      </w:pPr>
+      <w:r>
+        <w:t>Are they cheating?</w:t>
+      </w:r>
+    </w:p>
+    <w:p>
+      <w:pPr>
+        <w:pStyle w:val="Heading2"/>
+      </w:pPr>
+      <w:r>
+        <w:t>They’re similar IF they have a lot of shared words</w:t>
+      </w:r>
+    </w:p>
+    <w:p>
+      <w:pPr>
+        <w:pStyle w:val="Heading2"/>
+      </w:pPr>
+      <w:r>
+        <w:t>Imagine that you have a starting dictionary with words, and their value equals the frequency in which the word appears</w:t>
+      </w:r>
+    </w:p>
+    <w:p>
+      <w:pPr>
+        <w:pStyle w:val="Heading2"/>
+      </w:pPr>
+      <w:r>
+        <w:t>Or if they’re vectors, you can think of it as Vector Calculus</w:t>
+      </w:r>
+    </w:p>
+    <w:p>
+      <w:pPr>
+        <w:pStyle w:val="Heading3"/>
+      </w:pPr>
+      <w:r>
+        <w:t>If the angle between the two vectors is like 90 degrees, they’re very different</w:t>
+      </w:r>
+    </w:p>
+    <w:p>
+      <w:pPr>
+        <w:pStyle w:val="Heading2"/>
+      </w:pPr>
+      <w:proofErr w:type="gramStart"/>
+      <w:r>
+        <w:t>So</w:t>
+      </w:r>
+      <w:proofErr w:type="gramEnd"/>
+      <w:r>
+        <w:t xml:space="preserve"> you’ll want to</w:t>
+      </w:r>
+    </w:p>
+    <w:p>
+      <w:pPr>
+        <w:pStyle w:val="Heading3"/>
+      </w:pPr>
+      <w:r>
+        <w:t>Divide the doc into words</w:t>
+      </w:r>
+    </w:p>
+    <w:p>
+      <w:pPr>
+        <w:pStyle w:val="Heading3"/>
+      </w:pPr>
+      <w:r>
+        <w:t xml:space="preserve">Calc the </w:t>
+      </w:r>
+      <w:proofErr w:type="spellStart"/>
+      <w:r>
+        <w:t>freq</w:t>
+      </w:r>
+      <w:proofErr w:type="spellEnd"/>
+      <w:r>
+        <w:t xml:space="preserve"> of those said words</w:t>
+      </w:r>
+    </w:p>
+    <w:p>
+      <w:pPr>
+        <w:pStyle w:val="Heading3"/>
+      </w:pPr>
+      <w:r>
+        <w:t>Find the dot product the resulting two vector arrays/</w:t>
+      </w:r>
+      <w:proofErr w:type="spellStart"/>
+      <w:r>
+        <w:t>dicts</w:t>
+      </w:r>
+      <w:proofErr w:type="spellEnd"/>
+    </w:p>
+    <w:p>
+      <w:pPr>
+        <w:pStyle w:val="Heading2"/>
+      </w:pPr>
+      <w:r>
+        <w:t>Divide the doc into words</w:t>
+      </w:r>
+      <w:r>
+        <w:t xml:space="preserve"> using a dictionary</w:t>
+      </w:r>
+    </w:p>
+    <w:p>
+      <w:pPr>
+        <w:pStyle w:val="Heading3"/>
+      </w:pPr>
+      <w:r>
+        <w:t xml:space="preserve">For </w:t>
+      </w:r>
+      <w:r>
+        <w:t>word in doc</w:t>
+      </w:r>
+    </w:p>
+    <w:p>
+      <w:pPr>
+        <w:pStyle w:val="Heading4"/>
+      </w:pPr>
+      <w:proofErr w:type="spellStart"/>
+      <w:r>
+        <w:t>Dict</w:t>
+      </w:r>
+      <w:proofErr w:type="spellEnd"/>
+      <w:r>
+        <w:t>[word] +=1</w:t>
+      </w:r>
+    </w:p>
+    <w:p>
+      <w:pPr>
+        <w:pStyle w:val="Heading3"/>
+      </w:pPr>
+      <w:r>
+        <w:t>O(n)</w:t>
+      </w:r>
+    </w:p>
+    <w:p>
+      <w:pPr>
+        <w:pStyle w:val="Heading1"/>
+      </w:pPr>
+      <w:r>
+        <w:t>Leaving off from BST</w:t>
+      </w:r>
+    </w:p>
+    <w:p>
+      <w:pPr>
+        <w:pStyle w:val="Heading2"/>
+      </w:pPr>
+      <w:hyperlink r:id="rId9" w:history="1">
+        <w:r>
+          <w:rPr>
+            <w:rStyle w:val="Hyperlink"/>
+          </w:rPr>
+          <w:t>https://www.youtube.com/watch?v=9Jry5-82I68&amp;list=PLUl4u3cNGP61Oq3tWYp6V_F-5jb5L2iHb&amp;index=5</w:t>
+        </w:r>
+      </w:hyperlink>
+    </w:p>
+    <w:p>
+      <w:pPr>
+        <w:pStyle w:val="Heading1"/>
+      </w:pPr>
+      <w:r>
+        <w:t>BST search trees have some cool traits</w:t>
+      </w:r>
+    </w:p>
+    <w:p>
+      <w:pPr>
+        <w:pStyle w:val="Heading2"/>
+      </w:pPr>
+      <w:r>
+        <w:t>Versus a heap</w:t>
+      </w:r>
+    </w:p>
+    <w:p>
+      <w:pPr>
+        <w:pStyle w:val="Heading3"/>
+      </w:pPr>
+      <w:r>
+        <w:t>A heap is an array that can be visualized as a tree</w:t>
+      </w:r>
+    </w:p>
+    <w:p>
+      <w:pPr>
+        <w:pStyle w:val="Heading3"/>
+      </w:pPr>
+      <w:r>
+        <w:t>But a tree actually has pointers</w:t>
+      </w:r>
+    </w:p>
+    <w:p>
+      <w:pPr>
+        <w:pStyle w:val="Heading2"/>
+      </w:pPr>
+      <w:r>
+        <w:t>Pointers</w:t>
+      </w:r>
+    </w:p>
+    <w:p>
+      <w:pPr>
+        <w:pStyle w:val="Heading3"/>
+      </w:pPr>
+      <w:r>
+        <w:lastRenderedPageBreak/>
+        <w:t>Parent</w:t>
+      </w:r>
+    </w:p>
+    <w:p>
+      <w:pPr>
+        <w:pStyle w:val="Heading3"/>
+      </w:pPr>
+      <w:r>
+        <w:t>Left</w:t>
+      </w:r>
+    </w:p>
+    <w:p>
+      <w:pPr>
+        <w:pStyle w:val="Heading3"/>
+      </w:pPr>
+      <w:r>
+        <w:t>Right</w:t>
+      </w:r>
+    </w:p>
+    <w:p>
+      <w:pPr>
+        <w:pStyle w:val="Heading2"/>
+      </w:pPr>
+      <w:r>
+        <w:t>If you’re in the left subtree</w:t>
+      </w:r>
+    </w:p>
+    <w:p>
+      <w:pPr>
+        <w:pStyle w:val="Heading3"/>
+      </w:pPr>
+      <w:r>
+        <w:t>Your values are less than those of the right subtree</w:t>
+      </w:r>
+    </w:p>
+    <w:p>
+      <w:pPr>
+        <w:pStyle w:val="Heading3"/>
+      </w:pPr>
+      <w:r>
+        <w:t>And vice versa</w:t>
+      </w:r>
+    </w:p>
+    <w:p>
+      <w:pPr>
+        <w:pStyle w:val="Heading2"/>
+      </w:pPr>
+      <w:r>
+        <w:t>It’s essentially a sorted list + sorted array</w:t>
+      </w:r>
+    </w:p>
+    <w:p>
+      <w:pPr>
+        <w:pStyle w:val="Heading2"/>
+      </w:pPr>
+      <w:r>
+        <w:t>During the insertion phase</w:t>
+      </w:r>
+    </w:p>
+    <w:p>
+      <w:pPr>
+        <w:pStyle w:val="Heading3"/>
+      </w:pPr>
+      <w:r>
+        <w:t>You can choose to make checks</w:t>
+      </w:r>
+    </w:p>
+    <w:p>
+      <w:pPr>
+        <w:pStyle w:val="Heading3"/>
+      </w:pPr>
+      <w:r>
+        <w:t>THIS IS THE MOST FLEXIBLE THING OF A BST</w:t>
+      </w:r>
+    </w:p>
+    <w:p>
+      <w:pPr>
+        <w:pStyle w:val="Heading1"/>
+      </w:pPr>
+      <w:r>
+        <w:t>Insertion</w:t>
+      </w:r>
       <w:bookmarkStart w:id="0" w:name="_GoBack"/>
       <w:bookmarkEnd w:id="0"/>
     </w:p>
     <w:p>
       <w:pPr>
-        <w:pStyle w:val="Heading3"/>
-      </w:pPr>
-      <w:r>
-        <w:t>Python does table doubling</w:t>
-      </w:r>
-    </w:p>
-    <w:p>
-      <w:pPr>
-        <w:pStyle w:val="Heading3"/>
-      </w:pPr>
-      <w:proofErr w:type="spellStart"/>
-      <w:r>
-        <w:t>l.append</w:t>
-      </w:r>
-      <w:proofErr w:type="spellEnd"/>
-      <w:r>
-        <w:t>(x)</w:t>
-      </w:r>
-    </w:p>
-    <w:p>
-      <w:pPr>
-        <w:pStyle w:val="Heading2"/>
-      </w:pPr>
-      <w:r>
-        <w:t>Concatenating two lists = O(n)</w:t>
-      </w:r>
-    </w:p>
-    <w:p>
-      <w:pPr>
-        <w:pStyle w:val="Heading3"/>
-      </w:pPr>
-      <w:proofErr w:type="spellStart"/>
-      <w:r>
-        <w:t>N+m</w:t>
-      </w:r>
-      <w:proofErr w:type="spellEnd"/>
-    </w:p>
-    <w:p>
-      <w:pPr>
-        <w:pStyle w:val="Heading2"/>
-      </w:pPr>
-      <w:r>
-        <w:t>For x in L = O(n)</w:t>
-      </w:r>
-    </w:p>
-    <w:p>
-      <w:pPr>
-        <w:pStyle w:val="Heading3"/>
-      </w:pPr>
-      <w:r>
-        <w:t>Could scour the entire list</w:t>
-      </w:r>
-    </w:p>
-    <w:p>
-      <w:pPr>
-        <w:pStyle w:val="Heading2"/>
-      </w:pPr>
-      <w:r>
-        <w:t xml:space="preserve">Length of list </w:t>
+        <w:pStyle w:val="Heading2"/>
+      </w:pPr>
+      <w:r>
+        <w:t>O(h) where h is the height of the tree</w:t>
+      </w:r>
+    </w:p>
+    <w:p>
+      <w:pPr>
+        <w:pStyle w:val="Heading1"/>
+      </w:pPr>
+      <w:r>
+        <w:t>Find Min</w:t>
+      </w:r>
+    </w:p>
+    <w:p>
+      <w:pPr>
+        <w:pStyle w:val="Heading2"/>
+      </w:pPr>
+      <w:r>
+        <w:t>Keep going to the left</w:t>
+      </w:r>
+    </w:p>
+    <w:p>
+      <w:pPr>
+        <w:pStyle w:val="Heading2"/>
+      </w:pPr>
+      <w:r>
+        <w:t>O(h)</w:t>
+      </w:r>
+    </w:p>
+    <w:p>
+      <w:pPr>
+        <w:pStyle w:val="Heading1"/>
+      </w:pPr>
+      <w:r>
+        <w:t>Find Max</w:t>
+      </w:r>
+    </w:p>
+    <w:p>
+      <w:pPr>
+        <w:pStyle w:val="Heading2"/>
+      </w:pPr>
+      <w:r>
+        <w:t>Keep going to the right</w:t>
+      </w:r>
+    </w:p>
+    <w:p>
+      <w:pPr>
+        <w:pStyle w:val="Heading2"/>
+      </w:pPr>
+      <w:r>
+        <w:t>O(h)</w:t>
+      </w:r>
+    </w:p>
+    <w:p>
+      <w:pPr>
+        <w:pStyle w:val="Heading1"/>
+      </w:pPr>
+      <w:r>
+        <w:t>Aug</w:t>
+      </w:r>
+      <w:r>
+        <w:t>mented Binary Search Trees</w:t>
+      </w:r>
+    </w:p>
+    <w:p>
+      <w:pPr>
+        <w:pStyle w:val="Heading2"/>
+      </w:pPr>
+      <w:r>
+        <w:t>You can put more than one value in</w:t>
+      </w:r>
+    </w:p>
+    <w:p>
+      <w:pPr>
+        <w:pStyle w:val="Heading2"/>
+      </w:pPr>
+      <w:r>
+        <w:t>I.e. you can add how many children are underneath</w:t>
+      </w:r>
+    </w:p>
+    <w:p>
+      <w:pPr>
+        <w:pStyle w:val="Heading1"/>
+      </w:pPr>
+      <w:r>
+        <w:t>Toy Problem, find all values &lt;= x</w:t>
+      </w:r>
+    </w:p>
+    <w:p>
+      <w:pPr>
+        <w:pStyle w:val="Heading2"/>
+      </w:pPr>
+      <w:r>
+        <w:t>Assuming you have an augmented BST with size associated with it</w:t>
+      </w:r>
+    </w:p>
+    <w:p>
+      <w:pPr>
+        <w:pStyle w:val="Heading2"/>
+      </w:pPr>
+      <w:r>
+        <w:lastRenderedPageBreak/>
+        <w:t>Every time you look arrive at a new node</w:t>
+      </w:r>
+    </w:p>
+    <w:p>
+      <w:pPr>
+        <w:pStyle w:val="Heading3"/>
+      </w:pPr>
+      <w:r>
+        <w:t>+1</w:t>
+      </w:r>
+    </w:p>
+    <w:p>
+      <w:pPr>
+        <w:pStyle w:val="Heading2"/>
+      </w:pPr>
+      <w:r>
+        <w:t>If you see something is higher and you go to it</w:t>
+      </w:r>
+    </w:p>
+    <w:p>
+      <w:pPr>
+        <w:pStyle w:val="Heading3"/>
+      </w:pPr>
+      <w:r>
+        <w:t>+children in left node</w:t>
+      </w:r>
+    </w:p>
+    <w:p>
+      <w:pPr>
+        <w:pStyle w:val="Heading4"/>
+      </w:pPr>
+      <w:r>
+        <w:t>Will cover everything in remaining left branch</w:t>
+      </w:r>
+    </w:p>
+    <w:p>
+      <w:pPr>
+        <w:pStyle w:val="Heading2"/>
+      </w:pPr>
+      <w:r>
+        <w:t>When you finally arrive at your node, do one last check</w:t>
+      </w:r>
+    </w:p>
+    <w:p>
+      <w:pPr>
+        <w:pStyle w:val="Heading3"/>
+      </w:pPr>
+      <w:r>
+        <w:t>+children in left node as necessary</w:t>
+      </w:r>
+    </w:p>
+    <w:p>
+      <w:pPr>
+        <w:pStyle w:val="Heading2"/>
+      </w:pPr>
+      <w:r>
+        <w:t>Or keep going until you reach double null while still being less than your desired endpoint</w:t>
+      </w:r>
+    </w:p>
+    <w:p>
+      <w:pPr>
+        <w:pStyle w:val="Heading1"/>
+      </w:pPr>
+      <w:r>
+        <w:t>|</w:t>
       </w:r>
       <w:proofErr w:type="gramStart"/>
       <w:r>
-        <w:t>O(</w:t>
+        <w:t>*.*</w:t>
       </w:r>
       <w:proofErr w:type="gramEnd"/>
       <w:r>
-        <w:t>1)</w:t>
-      </w:r>
-    </w:p>
-    <w:p>
-      <w:pPr>
-        <w:pStyle w:val="Heading3"/>
-      </w:pPr>
-      <w:r>
-        <w:t>Length of list is stored at the beginning</w:t>
-      </w:r>
-    </w:p>
-    <w:p>
-      <w:pPr>
-        <w:pStyle w:val="Heading2"/>
-      </w:pPr>
-      <w:r>
-        <w:t xml:space="preserve">Sorting a list = </w:t>
+        <w:t>||*.*|BFS|*.*||*.*|</w:t>
+      </w:r>
+    </w:p>
+    <w:p>
+      <w:pPr>
+        <w:pStyle w:val="Heading1"/>
+      </w:pPr>
+      <w:r>
+        <w:t>|</w:t>
       </w:r>
       <w:proofErr w:type="gramStart"/>
       <w:r>
-        <w:t>O(</w:t>
+        <w:t>*.*</w:t>
       </w:r>
       <w:proofErr w:type="gramEnd"/>
       <w:r>
-        <w:t>n log n)</w:t>
-      </w:r>
-    </w:p>
-    <w:p>
-      <w:pPr>
-        <w:pStyle w:val="Heading3"/>
-      </w:pPr>
-      <w:r>
-        <w:t>Python uses a comparison sort</w:t>
-      </w:r>
-    </w:p>
-    <w:p>
-      <w:pPr>
-        <w:pStyle w:val="Heading2"/>
-      </w:pPr>
-      <w:r>
-        <w:t>Dictionaries/</w:t>
-      </w:r>
-      <w:proofErr w:type="spellStart"/>
-      <w:r>
-        <w:t>Hashmaps</w:t>
-      </w:r>
-      <w:proofErr w:type="spellEnd"/>
-      <w:r>
-        <w:t xml:space="preserve">, most operations EXCEPT UPDATE are </w:t>
+        <w:t>||*.*|DFS|*.*||*.*|</w:t>
+      </w:r>
+    </w:p>
+    <w:p>
+      <w:pPr>
+        <w:pStyle w:val="Heading2"/>
+      </w:pPr>
+      <w:r>
+        <w:t>HARD PROBLEM</w:t>
+      </w:r>
+    </w:p>
+    <w:p>
+      <w:pPr>
+        <w:pStyle w:val="Heading3"/>
+      </w:pPr>
+      <w:r>
+        <w:t>https://leetcode.com/problems/critical-connections-in-a-network/discuss/494896/Python-DFS</w:t>
+      </w:r>
+    </w:p>
+    <w:p>
+      <w:pPr>
+        <w:pStyle w:val="Heading2"/>
+      </w:pPr>
+      <w:r>
+        <w:t>Edges</w:t>
+      </w:r>
+    </w:p>
+    <w:p>
+      <w:pPr>
+        <w:pStyle w:val="Heading3"/>
+      </w:pPr>
+      <w:r>
+        <w:t>In an Undirected graph</w:t>
+      </w:r>
+    </w:p>
+    <w:p>
+      <w:pPr>
+        <w:pStyle w:val="Heading4"/>
+      </w:pPr>
+      <w:r>
+        <w:t>Each edge is visited twice</w:t>
+      </w:r>
+    </w:p>
+    <w:p>
+      <w:pPr>
+        <w:pStyle w:val="Heading3"/>
+      </w:pPr>
+      <w:r>
+        <w:t>In a Directed graph</w:t>
+      </w:r>
+    </w:p>
+    <w:p>
+      <w:pPr>
+        <w:pStyle w:val="Heading4"/>
+      </w:pPr>
+      <w:r>
+        <w:t xml:space="preserve">Each edge </w:t>
       </w:r>
       <w:proofErr w:type="gramStart"/>
       <w:r>
-        <w:t>O(</w:t>
+        <w:t>visited  once</w:t>
       </w:r>
       <w:proofErr w:type="gramEnd"/>
-      <w:r>
-        <w:t>1)</w:t>
-      </w:r>
-    </w:p>
-    <w:p>
-      <w:pPr>
-        <w:pStyle w:val="Heading2"/>
-      </w:pPr>
-      <w:r>
-        <w:t xml:space="preserve">Long int </w:t>
-      </w:r>
-    </w:p>
-    <w:p>
-      <w:pPr>
-        <w:pStyle w:val="Heading3"/>
-      </w:pPr>
-      <w:proofErr w:type="spellStart"/>
-      <w:r>
-        <w:t>X+y</w:t>
-      </w:r>
-      <w:proofErr w:type="spellEnd"/>
-      <w:r>
-        <w:t xml:space="preserve"> = O(</w:t>
-      </w:r>
-      <w:proofErr w:type="spellStart"/>
-      <w:r>
-        <w:t>x+y</w:t>
-      </w:r>
-      <w:proofErr w:type="spellEnd"/>
-      <w:r>
-        <w:t>)</w:t>
-      </w:r>
-    </w:p>
-    <w:p>
-      <w:pPr>
-        <w:pStyle w:val="Heading3"/>
-      </w:pPr>
-      <w:r>
-        <w:t>X*y = O(</w:t>
-      </w:r>
-      <w:proofErr w:type="spellStart"/>
-      <w:r>
-        <w:t>x+</w:t>
-      </w:r>
-      <w:proofErr w:type="gramStart"/>
-      <w:r>
-        <w:t>y</w:t>
-      </w:r>
-      <w:proofErr w:type="spellEnd"/>
-      <w:r>
-        <w:t>)*</w:t>
-      </w:r>
-      <w:proofErr w:type="gramEnd"/>
-      <w:r>
-        <w:t>*log3 or 1.6, which is better than O(</w:t>
-      </w:r>
-      <w:proofErr w:type="spellStart"/>
-      <w:r>
-        <w:t>x+y</w:t>
-      </w:r>
-      <w:proofErr w:type="spellEnd"/>
-      <w:r>
-        <w:t>)**2</w:t>
-      </w:r>
-    </w:p>
-    <w:p>
-      <w:pPr>
-        <w:pStyle w:val="Heading2"/>
-      </w:pPr>
-      <w:proofErr w:type="spellStart"/>
-      <w:r>
-        <w:t>Heapq</w:t>
-      </w:r>
-      <w:proofErr w:type="spellEnd"/>
-    </w:p>
-    <w:p>
-      <w:pPr>
-        <w:pStyle w:val="Heading1"/>
-      </w:pPr>
-      <w:r>
-        <w:lastRenderedPageBreak/>
-        <w:t>Problem: Document Distance</w:t>
-      </w:r>
-    </w:p>
-    <w:p>
-      <w:pPr>
-        <w:pStyle w:val="Heading2"/>
-      </w:pPr>
-      <w:r>
-        <w:t>Given 2 docs, d1, d2, where a doc is a sequence of words</w:t>
-      </w:r>
-    </w:p>
-    <w:p>
-      <w:pPr>
-        <w:pStyle w:val="Heading3"/>
-      </w:pPr>
-      <w:r>
-        <w:t>And a word is a string</w:t>
-      </w:r>
-    </w:p>
-    <w:p>
-      <w:pPr>
-        <w:pStyle w:val="Heading2"/>
-      </w:pPr>
-      <w:r>
-        <w:t xml:space="preserve">What is the diff between 2 </w:t>
-      </w:r>
-      <w:proofErr w:type="gramStart"/>
-      <w:r>
-        <w:t>docs</w:t>
-      </w:r>
-      <w:proofErr w:type="gramEnd"/>
-    </w:p>
-    <w:p>
-      <w:pPr>
-        <w:pStyle w:val="Heading3"/>
-      </w:pPr>
-      <w:r>
-        <w:t>Are they cheating?</w:t>
-      </w:r>
-    </w:p>
-    <w:p>
-      <w:pPr>
-        <w:pStyle w:val="Heading2"/>
-      </w:pPr>
-      <w:r>
-        <w:t>They’re similar IF they have a lot of shared words</w:t>
-      </w:r>
-    </w:p>
-    <w:p>
-      <w:pPr>
-        <w:pStyle w:val="Heading2"/>
-      </w:pPr>
-      <w:r>
-        <w:t>Imagine that you have a starting dictionary with words, and their value equals the frequency in which the word appears</w:t>
-      </w:r>
-    </w:p>
-    <w:p>
-      <w:pPr>
-        <w:pStyle w:val="Heading2"/>
-      </w:pPr>
-      <w:r>
-        <w:t>Or if they’re vectors, you can think of it as Vector Calculus</w:t>
-      </w:r>
-    </w:p>
-    <w:p>
-      <w:pPr>
-        <w:pStyle w:val="Heading3"/>
-      </w:pPr>
-      <w:r>
-        <w:t>If the angle between the two vectors is like 90 degrees, they’re very different</w:t>
-      </w:r>
-    </w:p>
-    <w:p>
-      <w:pPr>
-        <w:pStyle w:val="Heading2"/>
-      </w:pPr>
-      <w:proofErr w:type="gramStart"/>
-      <w:r>
-        <w:t>So</w:t>
-      </w:r>
-      <w:proofErr w:type="gramEnd"/>
-      <w:r>
-        <w:t xml:space="preserve"> you’ll want to</w:t>
-      </w:r>
-    </w:p>
-    <w:p>
-      <w:pPr>
-        <w:pStyle w:val="Heading3"/>
-      </w:pPr>
-      <w:r>
-        <w:t>Divide the doc into words</w:t>
-      </w:r>
-    </w:p>
-    <w:p>
-      <w:pPr>
-        <w:pStyle w:val="Heading3"/>
-      </w:pPr>
-      <w:r>
-        <w:t xml:space="preserve">Calc the </w:t>
-      </w:r>
-      <w:proofErr w:type="spellStart"/>
-      <w:r>
-        <w:t>freq</w:t>
-      </w:r>
-      <w:proofErr w:type="spellEnd"/>
-      <w:r>
-        <w:t xml:space="preserve"> of those said words</w:t>
-      </w:r>
-    </w:p>
-    <w:p>
-      <w:pPr>
-        <w:pStyle w:val="Heading3"/>
-      </w:pPr>
-      <w:r>
-        <w:t>Find the dot product the resulting two vector arrays/</w:t>
-      </w:r>
-      <w:proofErr w:type="spellStart"/>
-      <w:r>
-        <w:t>dicts</w:t>
-      </w:r>
-      <w:proofErr w:type="spellEnd"/>
-    </w:p>
-    <w:p>
-      <w:pPr>
-        <w:pStyle w:val="Heading2"/>
-      </w:pPr>
-      <w:r>
-        <w:t>Divide the doc into words</w:t>
-      </w:r>
-      <w:r>
-        <w:t xml:space="preserve"> using a dictionary</w:t>
-      </w:r>
-    </w:p>
-    <w:p>
-      <w:pPr>
-        <w:pStyle w:val="Heading3"/>
-      </w:pPr>
-      <w:r>
-        <w:t xml:space="preserve">For </w:t>
-      </w:r>
-      <w:r>
-        <w:t>word in doc</w:t>
+    </w:p>
+    <w:p>
+      <w:pPr>
+        <w:pStyle w:val="Heading3"/>
+      </w:pPr>
+      <w:r>
+        <w:t>Tree edge</w:t>
       </w:r>
     </w:p>
     <w:p>
       <w:pPr>
         <w:pStyle w:val="Heading4"/>
       </w:pPr>
-      <w:proofErr w:type="spellStart"/>
-      <w:r>
-        <w:t>Dict</w:t>
-      </w:r>
-      <w:proofErr w:type="spellEnd"/>
-      <w:r>
-        <w:t>[word] +=1</w:t>
-      </w:r>
-    </w:p>
-    <w:p>
-      <w:pPr>
-        <w:pStyle w:val="Heading3"/>
-      </w:pPr>
-      <w:r>
-        <w:t>O(n)</w:t>
-      </w:r>
-    </w:p>
-    <w:p>
-      <w:pPr>
-        <w:pStyle w:val="Heading1"/>
-      </w:pPr>
-      <w:r>
-        <w:t>Leaving off from BST</w:t>
-      </w:r>
-    </w:p>
-    <w:p>
-      <w:pPr>
-        <w:pStyle w:val="Heading2"/>
-      </w:pPr>
-      <w:r>
-        <w:t>https://www.youtube.com/watch?v=9Jry5-82I68&amp;list=PLUl4u3cNGP61Oq3tWYp6V_F-5jb5L2iHb&amp;index=5</w:t>
+      <w:r>
+        <w:t>When you visit a NEW vertex via an edge</w:t>
+      </w:r>
+    </w:p>
+    <w:p>
+      <w:pPr>
+        <w:pStyle w:val="Heading4"/>
+      </w:pPr>
+      <w:r>
+        <w:t>Because they form a directed tree</w:t>
+      </w:r>
+    </w:p>
+    <w:p>
+      <w:pPr>
+        <w:pStyle w:val="Heading3"/>
+      </w:pPr>
+      <w:r>
+        <w:t>Back edge</w:t>
+      </w:r>
+    </w:p>
+    <w:p>
+      <w:pPr>
+        <w:pStyle w:val="Heading4"/>
+      </w:pPr>
+      <w:r>
+        <w:t>Directed or reaches an ancestor</w:t>
+      </w:r>
+    </w:p>
+    <w:p>
+      <w:pPr>
+        <w:pStyle w:val="Heading2"/>
+      </w:pPr>
+      <w:r>
+        <w:t>Back edge</w:t>
+      </w:r>
+    </w:p>
+    <w:p>
+      <w:pPr>
+        <w:pStyle w:val="Heading3"/>
+      </w:pPr>
+      <w:r>
+        <w:t>There’s a tree edge</w:t>
       </w:r>
     </w:p>
     <w:sectPr>
@@ -3158,7 +3605,7 @@
 </file>
 
 <file path=customXml/itemProps1.xml><?xml version="1.0" encoding="utf-8"?>
-<ds:datastoreItem xmlns:ds="http://schemas.openxmlformats.org/officeDocument/2006/customXml" ds:itemID="{B7242A65-209C-E64E-952C-13AB724D6647}">
+<ds:datastoreItem xmlns:ds="http://schemas.openxmlformats.org/officeDocument/2006/customXml" ds:itemID="{C86EA93C-A207-0F42-82AB-35094EA1E194}">
   <ds:schemaRefs>
     <ds:schemaRef ds:uri="http://schemas.openxmlformats.org/officeDocument/2006/bibliography"/>
   </ds:schemaRefs>

</xml_diff>